<commit_message>
Fixed week 9 workshop code in Advanced Robotics with Pat's help
</commit_message>
<xml_diff>
--- a/Advanced Robotics/Week 10/Lecture/Week 10 Advanced Robotics.docx
+++ b/Advanced Robotics/Week 10/Lecture/Week 10 Advanced Robotics.docx
@@ -163,32 +163,44 @@
       <w:pPr>
         <w:rPr>
           <w:rFonts w:cstheme="minorHAnsi"/>
-          <w:szCs w:val="32"/>
-        </w:rPr>
-      </w:pPr>
-      <w:r>
-        <w:rPr>
-          <w:rFonts w:cstheme="minorHAnsi"/>
-          <w:szCs w:val="32"/>
-        </w:rPr>
-        <w:t>Optimal</w:t>
-      </w:r>
-      <w:r>
-        <w:rPr>
-          <w:rFonts w:cstheme="minorHAnsi"/>
-          <w:szCs w:val="32"/>
-        </w:rPr>
-        <w:t xml:space="preserve"> number of </w:t>
-      </w:r>
-      <w:proofErr w:type="spellStart"/>
-      <w:r>
-        <w:rPr>
-          <w:rFonts w:cstheme="minorHAnsi"/>
-          <w:szCs w:val="32"/>
-        </w:rPr>
-        <w:t>Gauissian</w:t>
-      </w:r>
-      <w:proofErr w:type="spellEnd"/>
+          <w:b/>
+          <w:sz w:val="28"/>
+          <w:szCs w:val="32"/>
+        </w:rPr>
+      </w:pPr>
+      <w:r>
+        <w:rPr>
+          <w:rFonts w:cstheme="minorHAnsi"/>
+          <w:b/>
+          <w:sz w:val="28"/>
+          <w:szCs w:val="32"/>
+        </w:rPr>
+        <w:t xml:space="preserve">Optimal number of </w:t>
+      </w:r>
+      <w:r>
+        <w:rPr>
+          <w:rFonts w:cstheme="minorHAnsi"/>
+          <w:b/>
+          <w:sz w:val="28"/>
+          <w:szCs w:val="32"/>
+        </w:rPr>
+        <w:t>Gaussian</w:t>
+      </w:r>
+    </w:p>
+    <w:p>
+      <w:pPr>
+        <w:rPr>
+          <w:rFonts w:cstheme="minorHAnsi"/>
+          <w:szCs w:val="32"/>
+        </w:rPr>
+      </w:pPr>
+      <w:r>
+        <w:rPr>
+          <w:rFonts w:cstheme="minorHAnsi"/>
+          <w:szCs w:val="32"/>
+        </w:rPr>
+        <w:t>We used likelihood function tom measure accuracy of the model</w:t>
+      </w:r>
     </w:p>
     <w:p>
       <w:pPr>
@@ -349,6 +361,112 @@
       <w:pPr>
         <w:rPr>
           <w:rFonts w:cstheme="minorHAnsi"/>
+          <w:szCs w:val="32"/>
+        </w:rPr>
+      </w:pPr>
+      <w:r>
+        <w:rPr>
+          <w:rFonts w:cstheme="minorHAnsi"/>
+          <w:szCs w:val="32"/>
+        </w:rPr>
+        <w:t>T</w:t>
+      </w:r>
+      <w:r>
+        <w:rPr>
+          <w:rFonts w:cstheme="minorHAnsi"/>
+          <w:szCs w:val="32"/>
+        </w:rPr>
+        <w:t xml:space="preserve">his gives a </w:t>
+      </w:r>
+      <w:r>
+        <w:rPr>
+          <w:rFonts w:cstheme="minorHAnsi"/>
+          <w:szCs w:val="32"/>
+        </w:rPr>
+        <w:t>trade-off</w:t>
+      </w:r>
+      <w:r>
+        <w:rPr>
+          <w:rFonts w:cstheme="minorHAnsi"/>
+          <w:szCs w:val="32"/>
+        </w:rPr>
+        <w:t xml:space="preserve"> between complexity and likelihood</w:t>
+      </w:r>
+      <w:r>
+        <w:rPr>
+          <w:rFonts w:cstheme="minorHAnsi"/>
+          <w:szCs w:val="32"/>
+        </w:rPr>
+        <w:t xml:space="preserve">, we want a model with very low </w:t>
+      </w:r>
+      <w:proofErr w:type="spellStart"/>
+      <w:r>
+        <w:rPr>
+          <w:rFonts w:cstheme="minorHAnsi"/>
+          <w:szCs w:val="32"/>
+        </w:rPr>
+        <w:t>bayesian</w:t>
+      </w:r>
+      <w:proofErr w:type="spellEnd"/>
+      <w:r>
+        <w:rPr>
+          <w:rFonts w:cstheme="minorHAnsi"/>
+          <w:szCs w:val="32"/>
+        </w:rPr>
+        <w:t xml:space="preserve"> criterion. </w:t>
+      </w:r>
+      <w:proofErr w:type="gramStart"/>
+      <w:r>
+        <w:rPr>
+          <w:rFonts w:cstheme="minorHAnsi"/>
+          <w:szCs w:val="32"/>
+        </w:rPr>
+        <w:t>the</w:t>
+      </w:r>
+      <w:proofErr w:type="gramEnd"/>
+      <w:r>
+        <w:rPr>
+          <w:rFonts w:cstheme="minorHAnsi"/>
+          <w:szCs w:val="32"/>
+        </w:rPr>
+        <w:t xml:space="preserve"> parameters of </w:t>
+      </w:r>
+      <w:proofErr w:type="spellStart"/>
+      <w:r>
+        <w:rPr>
+          <w:rFonts w:cstheme="minorHAnsi"/>
+          <w:szCs w:val="32"/>
+        </w:rPr>
+        <w:t>gaussian</w:t>
+      </w:r>
+      <w:proofErr w:type="spellEnd"/>
+      <w:r>
+        <w:rPr>
+          <w:rFonts w:cstheme="minorHAnsi"/>
+          <w:szCs w:val="32"/>
+        </w:rPr>
+        <w:t xml:space="preserve"> is mean and covariance</w:t>
+      </w:r>
+    </w:p>
+    <w:p>
+      <w:pPr>
+        <w:rPr>
+          <w:rFonts w:cstheme="minorHAnsi"/>
+          <w:szCs w:val="32"/>
+        </w:rPr>
+      </w:pPr>
+      <w:r>
+        <w:rPr>
+          <w:rFonts w:cstheme="minorHAnsi"/>
+          <w:szCs w:val="32"/>
+        </w:rPr>
+        <w:t>12 parameters if we have 2 Gaussian in a 2 dimensional space.</w:t>
+      </w:r>
+    </w:p>
+    <w:p>
+      <w:pPr>
+        <w:rPr>
+          <w:rFonts w:cstheme="minorHAnsi"/>
           <w:b/>
           <w:sz w:val="28"/>
           <w:szCs w:val="32"/>
@@ -425,6 +543,37 @@
           <w:rFonts w:cstheme="minorHAnsi"/>
           <w:szCs w:val="32"/>
         </w:rPr>
+        <w:t>The rate of change of the BIC is minimal at 6 so we can pic either 5 or 6</w:t>
+      </w:r>
+      <w:proofErr w:type="gramStart"/>
+      <w:r>
+        <w:rPr>
+          <w:rFonts w:cstheme="minorHAnsi"/>
+          <w:szCs w:val="32"/>
+        </w:rPr>
+        <w:t>..</w:t>
+      </w:r>
+      <w:proofErr w:type="gramEnd"/>
+      <w:r>
+        <w:rPr>
+          <w:rFonts w:cstheme="minorHAnsi"/>
+          <w:szCs w:val="32"/>
+        </w:rPr>
+        <w:t xml:space="preserve"> We read the graph by taking the clear minimal value but if the minimal is not clear then we pick the closest thing.</w:t>
+      </w:r>
+    </w:p>
+    <w:p>
+      <w:pPr>
+        <w:rPr>
+          <w:rFonts w:cstheme="minorHAnsi"/>
+          <w:szCs w:val="32"/>
+        </w:rPr>
+      </w:pPr>
+      <w:r>
+        <w:rPr>
+          <w:rFonts w:cstheme="minorHAnsi"/>
+          <w:szCs w:val="32"/>
+        </w:rPr>
         <w:lastRenderedPageBreak/>
         <w:drawing>
           <wp:inline distT="0" distB="0" distL="0" distR="0" wp14:anchorId="04193FB8" wp14:editId="3EFAF684">
@@ -827,6 +976,23 @@
       <w:r>
         <w:rPr>
           <w:rFonts w:cstheme="minorHAnsi"/>
+          <w:szCs w:val="32"/>
+        </w:rPr>
+        <w:t>P(y/x) represents the slope, how steep our line is</w:t>
+      </w:r>
+      <w:bookmarkStart w:id="0" w:name="_GoBack"/>
+      <w:bookmarkEnd w:id="0"/>
+    </w:p>
+    <w:p>
+      <w:pPr>
+        <w:rPr>
+          <w:rFonts w:cstheme="minorHAnsi"/>
+          <w:szCs w:val="32"/>
+        </w:rPr>
+      </w:pPr>
+      <w:r>
+        <w:rPr>
+          <w:rFonts w:cstheme="minorHAnsi"/>
           <w:b/>
           <w:sz w:val="28"/>
           <w:szCs w:val="28"/>
@@ -1405,8 +1571,6 @@
           </wp:inline>
         </w:drawing>
       </w:r>
-      <w:bookmarkStart w:id="0" w:name="_GoBack"/>
-      <w:bookmarkEnd w:id="0"/>
     </w:p>
     <w:sectPr>
       <w:pgSz w:w="11906" w:h="16838"/>
@@ -2108,7 +2272,7 @@
 </file>
 
 <file path=customXml/itemProps1.xml><?xml version="1.0" encoding="utf-8"?>
-<ds:datastoreItem xmlns:ds="http://schemas.openxmlformats.org/officeDocument/2006/customXml" ds:itemID="{40CE4F36-20DF-420E-B625-D6A5EA90CFD2}">
+<ds:datastoreItem xmlns:ds="http://schemas.openxmlformats.org/officeDocument/2006/customXml" ds:itemID="{54AFA4D6-F81F-40FA-92BF-5468DEFEC916}">
   <ds:schemaRefs>
     <ds:schemaRef ds:uri="http://schemas.openxmlformats.org/officeDocument/2006/bibliography"/>
   </ds:schemaRefs>

</xml_diff>

<commit_message>
Found some images for the Frontiers of Robotics posters showing the performance of different face recognition algorithms
</commit_message>
<xml_diff>
--- a/Advanced Robotics/Week 10/Lecture/Week 10 Advanced Robotics.docx
+++ b/Advanced Robotics/Week 10/Lecture/Week 10 Advanced Robotics.docx
@@ -980,8 +980,6 @@
         </w:rPr>
         <w:t>P(y/x) represents the slope, how steep our line is</w:t>
       </w:r>
-      <w:bookmarkStart w:id="0" w:name="_GoBack"/>
-      <w:bookmarkEnd w:id="0"/>
     </w:p>
     <w:p>
       <w:pPr>
@@ -1571,6 +1569,114 @@
           </wp:inline>
         </w:drawing>
       </w:r>
+    </w:p>
+    <w:p>
+      <w:pPr>
+        <w:rPr>
+          <w:rFonts w:cstheme="minorHAnsi"/>
+          <w:szCs w:val="32"/>
+        </w:rPr>
+      </w:pPr>
+      <w:r>
+        <w:rPr>
+          <w:rFonts w:cstheme="minorHAnsi"/>
+          <w:szCs w:val="32"/>
+        </w:rPr>
+        <w:t>WORKSHOP</w:t>
+      </w:r>
+    </w:p>
+    <w:p>
+      <w:pPr>
+        <w:rPr>
+          <w:rFonts w:cstheme="minorHAnsi"/>
+          <w:szCs w:val="32"/>
+        </w:rPr>
+      </w:pPr>
+      <w:r>
+        <w:rPr>
+          <w:rFonts w:cstheme="minorHAnsi"/>
+          <w:szCs w:val="32"/>
+        </w:rPr>
+        <w:t>The demonstrations are not optimally modelled because it would be impossible to model all of them accurately with the same number of Gaussians for all of them due to the complexities and differences in each shape.</w:t>
+      </w:r>
+    </w:p>
+    <w:p>
+      <w:pPr>
+        <w:rPr>
+          <w:rFonts w:cstheme="minorHAnsi"/>
+          <w:szCs w:val="32"/>
+        </w:rPr>
+      </w:pPr>
+      <w:r>
+        <w:rPr>
+          <w:rFonts w:cstheme="minorHAnsi"/>
+          <w:szCs w:val="32"/>
+        </w:rPr>
+        <w:t>The C shape is not largely affected by a change in different numbers of Gaussian components however the angle is, 10 seems to be the optimal value for the Angle while any value works for the C shape.</w:t>
+      </w:r>
+    </w:p>
+    <w:p>
+      <w:pPr>
+        <w:rPr>
+          <w:rFonts w:cstheme="minorHAnsi"/>
+          <w:szCs w:val="32"/>
+        </w:rPr>
+      </w:pPr>
+      <w:r>
+        <w:rPr>
+          <w:rFonts w:cstheme="minorHAnsi"/>
+          <w:szCs w:val="32"/>
+        </w:rPr>
+        <w:t xml:space="preserve">Increasing the number of </w:t>
+      </w:r>
+      <w:r>
+        <w:rPr>
+          <w:rFonts w:cstheme="minorHAnsi"/>
+          <w:szCs w:val="32"/>
+        </w:rPr>
+        <w:t>Gaussian</w:t>
+      </w:r>
+      <w:r>
+        <w:rPr>
+          <w:rFonts w:cstheme="minorHAnsi"/>
+          <w:szCs w:val="32"/>
+        </w:rPr>
+        <w:t xml:space="preserve"> models too greatly will cause the code to exit before it reaches convergence as the max number of iterations will be exceeded.</w:t>
+      </w:r>
+    </w:p>
+    <w:p>
+      <w:pPr>
+        <w:rPr>
+          <w:rFonts w:cstheme="minorHAnsi"/>
+          <w:szCs w:val="32"/>
+        </w:rPr>
+      </w:pPr>
+      <w:r>
+        <w:rPr>
+          <w:rFonts w:cstheme="minorHAnsi"/>
+          <w:szCs w:val="32"/>
+        </w:rPr>
+        <w:lastRenderedPageBreak/>
+        <w:t xml:space="preserve">For the Line and C-Shape demonstrations I would use a linear model for the Line and SEDS for the C-Shape because the line is simple enough to work efficiently with 1 </w:t>
+      </w:r>
+      <w:proofErr w:type="spellStart"/>
+      <w:r>
+        <w:rPr>
+          <w:rFonts w:cstheme="minorHAnsi"/>
+          <w:szCs w:val="32"/>
+        </w:rPr>
+        <w:t>gaussian</w:t>
+      </w:r>
+      <w:proofErr w:type="spellEnd"/>
+      <w:r>
+        <w:rPr>
+          <w:rFonts w:cstheme="minorHAnsi"/>
+          <w:szCs w:val="32"/>
+        </w:rPr>
+        <w:t xml:space="preserve"> whereas the C-Shape models are more complex and therefore SEDS more accurately illustrates the shapes.</w:t>
+      </w:r>
+      <w:bookmarkStart w:id="0" w:name="_GoBack"/>
+      <w:bookmarkEnd w:id="0"/>
     </w:p>
     <w:sectPr>
       <w:pgSz w:w="11906" w:h="16838"/>
@@ -2272,7 +2378,7 @@
 </file>
 
 <file path=customXml/itemProps1.xml><?xml version="1.0" encoding="utf-8"?>
-<ds:datastoreItem xmlns:ds="http://schemas.openxmlformats.org/officeDocument/2006/customXml" ds:itemID="{54AFA4D6-F81F-40FA-92BF-5468DEFEC916}">
+<ds:datastoreItem xmlns:ds="http://schemas.openxmlformats.org/officeDocument/2006/customXml" ds:itemID="{EFE06B5D-7BCF-411A-B13B-4C387FC37348}">
   <ds:schemaRefs>
     <ds:schemaRef ds:uri="http://schemas.openxmlformats.org/officeDocument/2006/bibliography"/>
   </ds:schemaRefs>

</xml_diff>

<commit_message>
Finished Advanced Robotics Assignment
</commit_message>
<xml_diff>
--- a/Advanced Robotics/Week 10/Lecture/Week 10 Advanced Robotics.docx
+++ b/Advanced Robotics/Week 10/Lecture/Week 10 Advanced Robotics.docx
@@ -56,21 +56,7 @@
         <w:rPr>
           <w:rFonts w:cstheme="minorHAnsi"/>
         </w:rPr>
-        <w:t xml:space="preserve">Athanasios </w:t>
-      </w:r>
-      <w:proofErr w:type="spellStart"/>
-      <w:r>
-        <w:rPr>
-          <w:rFonts w:cstheme="minorHAnsi"/>
-        </w:rPr>
-        <w:t>Polydoros</w:t>
-      </w:r>
-      <w:proofErr w:type="spellEnd"/>
-      <w:r>
-        <w:rPr>
-          <w:rFonts w:cstheme="minorHAnsi"/>
-        </w:rPr>
-        <w:t xml:space="preserve"> May 8, 2022</w:t>
+        <w:t>Athanasios Polydoros May 8, 2022</w:t>
       </w:r>
     </w:p>
     <w:p>
@@ -119,8 +105,10 @@
       <w:r>
         <w:rPr>
           <w:rFonts w:cstheme="minorHAnsi"/>
+          <w:noProof/>
           <w:sz w:val="32"/>
           <w:szCs w:val="32"/>
+          <w:lang w:eastAsia="en-GB"/>
         </w:rPr>
         <w:drawing>
           <wp:inline distT="0" distB="0" distL="0" distR="0" wp14:anchorId="62057934" wp14:editId="756FB156">
@@ -212,7 +200,9 @@
       <w:r>
         <w:rPr>
           <w:rFonts w:cstheme="minorHAnsi"/>
-          <w:szCs w:val="32"/>
+          <w:noProof/>
+          <w:szCs w:val="32"/>
+          <w:lang w:eastAsia="en-GB"/>
         </w:rPr>
         <w:drawing>
           <wp:inline distT="0" distB="0" distL="0" distR="0" wp14:anchorId="53907593" wp14:editId="0837C5DA">
@@ -253,7 +243,9 @@
       <w:r>
         <w:rPr>
           <w:rFonts w:cstheme="minorHAnsi"/>
-          <w:szCs w:val="32"/>
+          <w:noProof/>
+          <w:szCs w:val="32"/>
+          <w:lang w:eastAsia="en-GB"/>
         </w:rPr>
         <w:drawing>
           <wp:inline distT="0" distB="0" distL="0" distR="0" wp14:anchorId="6CB43D0E" wp14:editId="7EDF8D06">
@@ -317,7 +309,9 @@
       <w:r>
         <w:rPr>
           <w:rFonts w:cstheme="minorHAnsi"/>
-          <w:szCs w:val="32"/>
+          <w:noProof/>
+          <w:szCs w:val="32"/>
+          <w:lang w:eastAsia="en-GB"/>
         </w:rPr>
         <w:lastRenderedPageBreak/>
         <w:drawing>
@@ -397,55 +391,23 @@
           <w:rFonts w:cstheme="minorHAnsi"/>
           <w:szCs w:val="32"/>
         </w:rPr>
-        <w:t xml:space="preserve">, we want a model with very low </w:t>
-      </w:r>
-      <w:proofErr w:type="spellStart"/>
-      <w:r>
-        <w:rPr>
-          <w:rFonts w:cstheme="minorHAnsi"/>
-          <w:szCs w:val="32"/>
-        </w:rPr>
-        <w:t>bayesian</w:t>
-      </w:r>
-      <w:proofErr w:type="spellEnd"/>
-      <w:r>
-        <w:rPr>
-          <w:rFonts w:cstheme="minorHAnsi"/>
-          <w:szCs w:val="32"/>
-        </w:rPr>
-        <w:t xml:space="preserve"> criterion. </w:t>
-      </w:r>
-      <w:proofErr w:type="gramStart"/>
-      <w:r>
-        <w:rPr>
-          <w:rFonts w:cstheme="minorHAnsi"/>
-          <w:szCs w:val="32"/>
-        </w:rPr>
-        <w:t>the</w:t>
-      </w:r>
-      <w:proofErr w:type="gramEnd"/>
-      <w:r>
-        <w:rPr>
-          <w:rFonts w:cstheme="minorHAnsi"/>
-          <w:szCs w:val="32"/>
-        </w:rPr>
-        <w:t xml:space="preserve"> parameters of </w:t>
-      </w:r>
-      <w:proofErr w:type="spellStart"/>
-      <w:r>
-        <w:rPr>
-          <w:rFonts w:cstheme="minorHAnsi"/>
-          <w:szCs w:val="32"/>
-        </w:rPr>
-        <w:t>gaussian</w:t>
-      </w:r>
-      <w:proofErr w:type="spellEnd"/>
-      <w:r>
-        <w:rPr>
-          <w:rFonts w:cstheme="minorHAnsi"/>
-          <w:szCs w:val="32"/>
-        </w:rPr>
-        <w:t xml:space="preserve"> is mean and covariance</w:t>
+        <w:t xml:space="preserve">, we want a model with very low bayesian criterion. the parameters of </w:t>
+      </w:r>
+      <w:r>
+        <w:rPr>
+          <w:rFonts w:cstheme="minorHAnsi"/>
+          <w:szCs w:val="32"/>
+        </w:rPr>
+        <w:t>Gaussian are</w:t>
+      </w:r>
+      <w:bookmarkStart w:id="0" w:name="_GoBack"/>
+      <w:bookmarkEnd w:id="0"/>
+      <w:r>
+        <w:rPr>
+          <w:rFonts w:cstheme="minorHAnsi"/>
+          <w:szCs w:val="32"/>
+        </w:rPr>
+        <w:t xml:space="preserve"> mean and covariance</w:t>
       </w:r>
     </w:p>
     <w:p>
@@ -492,7 +454,9 @@
       <w:r>
         <w:rPr>
           <w:rFonts w:cstheme="minorHAnsi"/>
-          <w:szCs w:val="32"/>
+          <w:noProof/>
+          <w:szCs w:val="32"/>
+          <w:lang w:eastAsia="en-GB"/>
         </w:rPr>
         <w:drawing>
           <wp:inline distT="0" distB="0" distL="0" distR="0" wp14:anchorId="7F7DBCDE" wp14:editId="4088DD24">
@@ -543,36 +507,22 @@
           <w:rFonts w:cstheme="minorHAnsi"/>
           <w:szCs w:val="32"/>
         </w:rPr>
-        <w:t>The rate of change of the BIC is minimal at 6 so we can pic either 5 or 6</w:t>
-      </w:r>
-      <w:proofErr w:type="gramStart"/>
-      <w:r>
-        <w:rPr>
-          <w:rFonts w:cstheme="minorHAnsi"/>
-          <w:szCs w:val="32"/>
-        </w:rPr>
-        <w:t>..</w:t>
-      </w:r>
-      <w:proofErr w:type="gramEnd"/>
-      <w:r>
-        <w:rPr>
-          <w:rFonts w:cstheme="minorHAnsi"/>
-          <w:szCs w:val="32"/>
-        </w:rPr>
-        <w:t xml:space="preserve"> We read the graph by taking the clear minimal value but if the minimal is not clear then we pick the closest thing.</w:t>
-      </w:r>
-    </w:p>
-    <w:p>
-      <w:pPr>
-        <w:rPr>
-          <w:rFonts w:cstheme="minorHAnsi"/>
-          <w:szCs w:val="32"/>
-        </w:rPr>
-      </w:pPr>
-      <w:r>
-        <w:rPr>
-          <w:rFonts w:cstheme="minorHAnsi"/>
-          <w:szCs w:val="32"/>
+        <w:t>The rate of change of the BIC is minimal at 6 so we can pic either 5 or 6.. We read the graph by taking the clear minimal value but if the minimal is not clear then we pick the closest thing.</w:t>
+      </w:r>
+    </w:p>
+    <w:p>
+      <w:pPr>
+        <w:rPr>
+          <w:rFonts w:cstheme="minorHAnsi"/>
+          <w:szCs w:val="32"/>
+        </w:rPr>
+      </w:pPr>
+      <w:r>
+        <w:rPr>
+          <w:rFonts w:cstheme="minorHAnsi"/>
+          <w:noProof/>
+          <w:szCs w:val="32"/>
+          <w:lang w:eastAsia="en-GB"/>
         </w:rPr>
         <w:lastRenderedPageBreak/>
         <w:drawing>
@@ -637,7 +587,9 @@
       <w:r>
         <w:rPr>
           <w:rFonts w:cstheme="minorHAnsi"/>
-          <w:szCs w:val="32"/>
+          <w:noProof/>
+          <w:szCs w:val="32"/>
+          <w:lang w:eastAsia="en-GB"/>
         </w:rPr>
         <w:drawing>
           <wp:inline distT="0" distB="0" distL="0" distR="0" wp14:anchorId="7A32FCAA" wp14:editId="33194441">
@@ -688,29 +640,22 @@
           <w:rFonts w:cstheme="minorHAnsi"/>
           <w:szCs w:val="32"/>
         </w:rPr>
-        <w:t xml:space="preserve">Regression with single Gaussian </w:t>
-      </w:r>
-      <w:proofErr w:type="gramStart"/>
-      <w:r>
-        <w:rPr>
-          <w:rFonts w:cstheme="minorHAnsi"/>
-          <w:szCs w:val="32"/>
-        </w:rPr>
-        <w:t>Distribution</w:t>
-      </w:r>
-      <w:proofErr w:type="gramEnd"/>
-    </w:p>
-    <w:p>
-      <w:pPr>
-        <w:rPr>
-          <w:rFonts w:cstheme="minorHAnsi"/>
-          <w:szCs w:val="32"/>
-        </w:rPr>
-      </w:pPr>
-      <w:r>
-        <w:rPr>
-          <w:rFonts w:cstheme="minorHAnsi"/>
-          <w:szCs w:val="32"/>
+        <w:t>Regression with single Gaussian Distribution</w:t>
+      </w:r>
+    </w:p>
+    <w:p>
+      <w:pPr>
+        <w:rPr>
+          <w:rFonts w:cstheme="minorHAnsi"/>
+          <w:szCs w:val="32"/>
+        </w:rPr>
+      </w:pPr>
+      <w:r>
+        <w:rPr>
+          <w:rFonts w:cstheme="minorHAnsi"/>
+          <w:noProof/>
+          <w:szCs w:val="32"/>
+          <w:lang w:eastAsia="en-GB"/>
         </w:rPr>
         <w:lastRenderedPageBreak/>
         <w:drawing>
@@ -760,7 +705,9 @@
       <w:r>
         <w:rPr>
           <w:rFonts w:cstheme="minorHAnsi"/>
-          <w:szCs w:val="32"/>
+          <w:noProof/>
+          <w:szCs w:val="32"/>
+          <w:lang w:eastAsia="en-GB"/>
         </w:rPr>
         <w:lastRenderedPageBreak/>
         <w:drawing>
@@ -802,7 +749,9 @@
       <w:r>
         <w:rPr>
           <w:rFonts w:cstheme="minorHAnsi"/>
-          <w:szCs w:val="32"/>
+          <w:noProof/>
+          <w:szCs w:val="32"/>
+          <w:lang w:eastAsia="en-GB"/>
         </w:rPr>
         <w:drawing>
           <wp:inline distT="0" distB="0" distL="0" distR="0" wp14:anchorId="33C98CFB" wp14:editId="20E72154">
@@ -843,7 +792,9 @@
       <w:r>
         <w:rPr>
           <w:rFonts w:cstheme="minorHAnsi"/>
-          <w:szCs w:val="32"/>
+          <w:noProof/>
+          <w:szCs w:val="32"/>
+          <w:lang w:eastAsia="en-GB"/>
         </w:rPr>
         <w:lastRenderedPageBreak/>
         <w:drawing>
@@ -885,7 +836,9 @@
       <w:r>
         <w:rPr>
           <w:rFonts w:cstheme="minorHAnsi"/>
-          <w:szCs w:val="32"/>
+          <w:noProof/>
+          <w:szCs w:val="32"/>
+          <w:lang w:eastAsia="en-GB"/>
         </w:rPr>
         <w:drawing>
           <wp:inline distT="0" distB="0" distL="0" distR="0" wp14:anchorId="6A037D04" wp14:editId="030CE429">
@@ -926,7 +879,9 @@
       <w:r>
         <w:rPr>
           <w:rFonts w:cstheme="minorHAnsi"/>
-          <w:szCs w:val="32"/>
+          <w:noProof/>
+          <w:szCs w:val="32"/>
+          <w:lang w:eastAsia="en-GB"/>
         </w:rPr>
         <w:lastRenderedPageBreak/>
         <w:drawing>
@@ -1007,7 +962,9 @@
       <w:r>
         <w:rPr>
           <w:rFonts w:cstheme="minorHAnsi"/>
-          <w:szCs w:val="32"/>
+          <w:noProof/>
+          <w:szCs w:val="32"/>
+          <w:lang w:eastAsia="en-GB"/>
         </w:rPr>
         <w:drawing>
           <wp:inline distT="0" distB="0" distL="0" distR="0" wp14:anchorId="2D46F423" wp14:editId="17868EA5">
@@ -1048,7 +1005,9 @@
       <w:r>
         <w:rPr>
           <w:rFonts w:cstheme="minorHAnsi"/>
-          <w:szCs w:val="32"/>
+          <w:noProof/>
+          <w:szCs w:val="32"/>
+          <w:lang w:eastAsia="en-GB"/>
         </w:rPr>
         <w:lastRenderedPageBreak/>
         <w:drawing>
@@ -1090,7 +1049,9 @@
       <w:r>
         <w:rPr>
           <w:rFonts w:cstheme="minorHAnsi"/>
-          <w:szCs w:val="32"/>
+          <w:noProof/>
+          <w:szCs w:val="32"/>
+          <w:lang w:eastAsia="en-GB"/>
         </w:rPr>
         <w:drawing>
           <wp:inline distT="0" distB="0" distL="0" distR="0" wp14:anchorId="7BE21858" wp14:editId="52DDA2FB">
@@ -1131,7 +1092,9 @@
       <w:r>
         <w:rPr>
           <w:rFonts w:cstheme="minorHAnsi"/>
-          <w:szCs w:val="32"/>
+          <w:noProof/>
+          <w:szCs w:val="32"/>
+          <w:lang w:eastAsia="en-GB"/>
         </w:rPr>
         <w:lastRenderedPageBreak/>
         <w:drawing>
@@ -1173,7 +1136,9 @@
       <w:r>
         <w:rPr>
           <w:rFonts w:cstheme="minorHAnsi"/>
-          <w:szCs w:val="32"/>
+          <w:noProof/>
+          <w:szCs w:val="32"/>
+          <w:lang w:eastAsia="en-GB"/>
         </w:rPr>
         <w:drawing>
           <wp:inline distT="0" distB="0" distL="0" distR="0" wp14:anchorId="434F55FE" wp14:editId="55A2BF6C">
@@ -1214,7 +1179,9 @@
       <w:r>
         <w:rPr>
           <w:rFonts w:cstheme="minorHAnsi"/>
-          <w:szCs w:val="32"/>
+          <w:noProof/>
+          <w:szCs w:val="32"/>
+          <w:lang w:eastAsia="en-GB"/>
         </w:rPr>
         <w:lastRenderedPageBreak/>
         <w:drawing>
@@ -1256,7 +1223,9 @@
       <w:r>
         <w:rPr>
           <w:rFonts w:cstheme="minorHAnsi"/>
-          <w:szCs w:val="32"/>
+          <w:noProof/>
+          <w:szCs w:val="32"/>
+          <w:lang w:eastAsia="en-GB"/>
         </w:rPr>
         <w:lastRenderedPageBreak/>
         <w:drawing>
@@ -1298,7 +1267,9 @@
       <w:r>
         <w:rPr>
           <w:rFonts w:cstheme="minorHAnsi"/>
-          <w:szCs w:val="32"/>
+          <w:noProof/>
+          <w:szCs w:val="32"/>
+          <w:lang w:eastAsia="en-GB"/>
         </w:rPr>
         <w:drawing>
           <wp:inline distT="0" distB="0" distL="0" distR="0" wp14:anchorId="1591DB5F" wp14:editId="283ED5C1">
@@ -1339,7 +1310,9 @@
       <w:r>
         <w:rPr>
           <w:rFonts w:cstheme="minorHAnsi"/>
-          <w:szCs w:val="32"/>
+          <w:noProof/>
+          <w:szCs w:val="32"/>
+          <w:lang w:eastAsia="en-GB"/>
         </w:rPr>
         <w:lastRenderedPageBreak/>
         <w:drawing>
@@ -1398,7 +1371,9 @@
       <w:r>
         <w:rPr>
           <w:rFonts w:cstheme="minorHAnsi"/>
-          <w:szCs w:val="32"/>
+          <w:noProof/>
+          <w:szCs w:val="32"/>
+          <w:lang w:eastAsia="en-GB"/>
         </w:rPr>
         <w:lastRenderedPageBreak/>
         <w:drawing>
@@ -1440,7 +1415,9 @@
       <w:r>
         <w:rPr>
           <w:rFonts w:cstheme="minorHAnsi"/>
-          <w:szCs w:val="32"/>
+          <w:noProof/>
+          <w:szCs w:val="32"/>
+          <w:lang w:eastAsia="en-GB"/>
         </w:rPr>
         <w:drawing>
           <wp:inline distT="0" distB="0" distL="0" distR="0" wp14:anchorId="57459EBD" wp14:editId="47379A51">
@@ -1481,7 +1458,9 @@
       <w:r>
         <w:rPr>
           <w:rFonts w:cstheme="minorHAnsi"/>
-          <w:szCs w:val="32"/>
+          <w:noProof/>
+          <w:szCs w:val="32"/>
+          <w:lang w:eastAsia="en-GB"/>
         </w:rPr>
         <w:lastRenderedPageBreak/>
         <w:drawing>
@@ -1531,7 +1510,9 @@
       <w:r>
         <w:rPr>
           <w:rFonts w:cstheme="minorHAnsi"/>
-          <w:szCs w:val="32"/>
+          <w:noProof/>
+          <w:szCs w:val="32"/>
+          <w:lang w:eastAsia="en-GB"/>
         </w:rPr>
         <w:drawing>
           <wp:inline distT="0" distB="0" distL="0" distR="0" wp14:anchorId="772638F9" wp14:editId="006CCF21">
@@ -1657,26 +1638,8 @@
           <w:szCs w:val="32"/>
         </w:rPr>
         <w:lastRenderedPageBreak/>
-        <w:t xml:space="preserve">For the Line and C-Shape demonstrations I would use a linear model for the Line and SEDS for the C-Shape because the line is simple enough to work efficiently with 1 </w:t>
-      </w:r>
-      <w:proofErr w:type="spellStart"/>
-      <w:r>
-        <w:rPr>
-          <w:rFonts w:cstheme="minorHAnsi"/>
-          <w:szCs w:val="32"/>
-        </w:rPr>
-        <w:t>gaussian</w:t>
-      </w:r>
-      <w:proofErr w:type="spellEnd"/>
-      <w:r>
-        <w:rPr>
-          <w:rFonts w:cstheme="minorHAnsi"/>
-          <w:szCs w:val="32"/>
-        </w:rPr>
-        <w:t xml:space="preserve"> whereas the C-Shape models are more complex and therefore SEDS more accurately illustrates the shapes.</w:t>
-      </w:r>
-      <w:bookmarkStart w:id="0" w:name="_GoBack"/>
-      <w:bookmarkEnd w:id="0"/>
+        <w:t>For the Line and C-Shape demonstrations I would use a linear model for the Line and SEDS for the C-Shape because the line is simple enough to work efficiently with 1 gaussian whereas the C-Shape models are more complex and therefore SEDS more accurately illustrates the shapes.</w:t>
+      </w:r>
     </w:p>
     <w:sectPr>
       <w:pgSz w:w="11906" w:h="16838"/>
@@ -2378,7 +2341,7 @@
 </file>
 
 <file path=customXml/itemProps1.xml><?xml version="1.0" encoding="utf-8"?>
-<ds:datastoreItem xmlns:ds="http://schemas.openxmlformats.org/officeDocument/2006/customXml" ds:itemID="{EFE06B5D-7BCF-411A-B13B-4C387FC37348}">
+<ds:datastoreItem xmlns:ds="http://schemas.openxmlformats.org/officeDocument/2006/customXml" ds:itemID="{009E5866-D228-413B-BFFA-10B2467A50AD}">
   <ds:schemaRefs>
     <ds:schemaRef ds:uri="http://schemas.openxmlformats.org/officeDocument/2006/bibliography"/>
   </ds:schemaRefs>

</xml_diff>